<commit_message>
Android Project Created + Cover Letter Modified
</commit_message>
<xml_diff>
--- a/Android Dev Challenge - Cover Letter.docx
+++ b/Android Dev Challenge - Cover Letter.docx
@@ -84,62 +84,262 @@
           <w:szCs w:val="20"/>
           <w:rtl w:val="0"/>
         </w:rPr>
-        <w:t xml:space="preserve">Idea is to predict all the diseases, disorders, allergies etc that a person may be prone to or is currently experiencing on the basis of genetics, previous health issues, geographical location, weather, vaccinations undertaken and other internal or external factors. This app will also build a medical history for the user and doctor for future purposes. The app will present a questionnaire to the user on first app open, asking about all the relevant questions to build up an extensive medical history. This app will keep asking questions about the users well-being from time to time and alert users if they are prone to an upcoming threat. The outcome/prediction of disease will be accomplished using machine learning.</w:t>
-      </w:r>
-    </w:p>
-    <w:p>
-      <w:pPr>
-        <w:rPr>
-          <w:rFonts w:ascii="Roboto Light" w:cs="Roboto Light" w:eastAsia="Roboto Light" w:hAnsi="Roboto Light"/>
-          <w:i w:val="1"/>
-          <w:color w:val="434343"/>
-          <w:sz w:val="20"/>
-          <w:szCs w:val="20"/>
-        </w:rPr>
-      </w:pPr>
-      <w:r>
-        <w:rPr>
-          <w:rtl w:val="0"/>
-        </w:rPr>
-      </w:r>
-    </w:p>
-    <w:p>
-      <w:pPr>
-        <w:rPr>
-          <w:rFonts w:ascii="Roboto Light" w:cs="Roboto Light" w:eastAsia="Roboto Light" w:hAnsi="Roboto Light"/>
-          <w:color w:val="434343"/>
-          <w:sz w:val="20"/>
-          <w:szCs w:val="20"/>
-        </w:rPr>
-      </w:pPr>
-      <w:r>
-        <w:rPr>
-          <w:rFonts w:ascii="Roboto Light" w:cs="Roboto Light" w:eastAsia="Roboto Light" w:hAnsi="Roboto Light"/>
-          <w:i w:val="1"/>
-          <w:color w:val="434343"/>
-          <w:sz w:val="20"/>
-          <w:szCs w:val="20"/>
-          <w:rtl w:val="0"/>
-        </w:rPr>
-        <w:t xml:space="preserve">Example : If a user has a family history of chronic sore throat, then the app will warn user every time the weather changes or a major number of users in nearby area are experiencing the same disorder.</w:t>
-      </w:r>
-      <w:r>
-        <w:rPr>
-          <w:rtl w:val="0"/>
-        </w:rPr>
-      </w:r>
-    </w:p>
-    <w:p>
-      <w:pPr>
-        <w:widowControl w:val="0"/>
-        <w:spacing w:after="60" w:lineRule="auto"/>
-        <w:rPr>
-          <w:rFonts w:ascii="Roboto Light" w:cs="Roboto Light" w:eastAsia="Roboto Light" w:hAnsi="Roboto Light"/>
-          <w:color w:val="434343"/>
-          <w:sz w:val="20"/>
-          <w:szCs w:val="20"/>
-        </w:rPr>
-      </w:pPr>
+        <w:t xml:space="preserve">Idea is to </w:t>
+      </w:r>
+      <w:r>
+        <w:rPr>
+          <w:rFonts w:ascii="Roboto" w:cs="Roboto" w:eastAsia="Roboto" w:hAnsi="Roboto"/>
+          <w:b w:val="1"/>
+          <w:i w:val="1"/>
+          <w:color w:val="434343"/>
+          <w:sz w:val="20"/>
+          <w:szCs w:val="20"/>
+          <w:rtl w:val="0"/>
+        </w:rPr>
+        <w:t xml:space="preserve">predict all the diseases, disorders, allergies</w:t>
+      </w:r>
+      <w:r>
+        <w:rPr>
+          <w:rFonts w:ascii="Roboto Light" w:cs="Roboto Light" w:eastAsia="Roboto Light" w:hAnsi="Roboto Light"/>
+          <w:i w:val="1"/>
+          <w:color w:val="434343"/>
+          <w:sz w:val="20"/>
+          <w:szCs w:val="20"/>
+          <w:rtl w:val="0"/>
+        </w:rPr>
+        <w:t xml:space="preserve"> etc that a person may be </w:t>
+      </w:r>
+      <w:r>
+        <w:rPr>
+          <w:rFonts w:ascii="Roboto" w:cs="Roboto" w:eastAsia="Roboto" w:hAnsi="Roboto"/>
+          <w:b w:val="1"/>
+          <w:i w:val="1"/>
+          <w:color w:val="434343"/>
+          <w:sz w:val="20"/>
+          <w:szCs w:val="20"/>
+          <w:rtl w:val="0"/>
+        </w:rPr>
+        <w:t xml:space="preserve">prone</w:t>
+      </w:r>
+      <w:r>
+        <w:rPr>
+          <w:rFonts w:ascii="Roboto Light" w:cs="Roboto Light" w:eastAsia="Roboto Light" w:hAnsi="Roboto Light"/>
+          <w:i w:val="1"/>
+          <w:color w:val="434343"/>
+          <w:sz w:val="20"/>
+          <w:szCs w:val="20"/>
+          <w:rtl w:val="0"/>
+        </w:rPr>
+        <w:t xml:space="preserve"> to or is currently experiencing on the basis of </w:t>
+      </w:r>
+      <w:r>
+        <w:rPr>
+          <w:rFonts w:ascii="Roboto" w:cs="Roboto" w:eastAsia="Roboto" w:hAnsi="Roboto"/>
+          <w:b w:val="1"/>
+          <w:i w:val="1"/>
+          <w:color w:val="434343"/>
+          <w:sz w:val="20"/>
+          <w:szCs w:val="20"/>
+          <w:rtl w:val="0"/>
+        </w:rPr>
+        <w:t xml:space="preserve">genetics, previous health issues, geographical location, weather, vaccinations undertaken, Google Fit Data</w:t>
+      </w:r>
+      <w:r>
+        <w:rPr>
+          <w:rFonts w:ascii="Roboto Light" w:cs="Roboto Light" w:eastAsia="Roboto Light" w:hAnsi="Roboto Light"/>
+          <w:i w:val="1"/>
+          <w:color w:val="434343"/>
+          <w:sz w:val="20"/>
+          <w:szCs w:val="20"/>
+          <w:rtl w:val="0"/>
+        </w:rPr>
+        <w:t xml:space="preserve"> and other internal or external factors and </w:t>
+      </w:r>
+      <w:r>
+        <w:rPr>
+          <w:rFonts w:ascii="Roboto" w:cs="Roboto" w:eastAsia="Roboto" w:hAnsi="Roboto"/>
+          <w:b w:val="1"/>
+          <w:i w:val="1"/>
+          <w:color w:val="434343"/>
+          <w:sz w:val="20"/>
+          <w:szCs w:val="20"/>
+          <w:rtl w:val="0"/>
+        </w:rPr>
+        <w:t xml:space="preserve">recommend medical tests, home remedies</w:t>
+      </w:r>
+      <w:r>
+        <w:rPr>
+          <w:rFonts w:ascii="Roboto Light" w:cs="Roboto Light" w:eastAsia="Roboto Light" w:hAnsi="Roboto Light"/>
+          <w:i w:val="1"/>
+          <w:color w:val="434343"/>
+          <w:sz w:val="20"/>
+          <w:szCs w:val="20"/>
+          <w:rtl w:val="0"/>
+        </w:rPr>
+        <w:t xml:space="preserve">, etc. This app will also</w:t>
+      </w:r>
+      <w:r>
+        <w:rPr>
+          <w:rFonts w:ascii="Roboto" w:cs="Roboto" w:eastAsia="Roboto" w:hAnsi="Roboto"/>
+          <w:b w:val="1"/>
+          <w:i w:val="1"/>
+          <w:color w:val="434343"/>
+          <w:sz w:val="20"/>
+          <w:szCs w:val="20"/>
+          <w:rtl w:val="0"/>
+        </w:rPr>
+        <w:t xml:space="preserve"> build a medical history</w:t>
+      </w:r>
+      <w:r>
+        <w:rPr>
+          <w:rFonts w:ascii="Roboto Light" w:cs="Roboto Light" w:eastAsia="Roboto Light" w:hAnsi="Roboto Light"/>
+          <w:i w:val="1"/>
+          <w:color w:val="434343"/>
+          <w:sz w:val="20"/>
+          <w:szCs w:val="20"/>
+          <w:rtl w:val="0"/>
+        </w:rPr>
+        <w:t xml:space="preserve"> for the user and doctor for future purposes.</w:t>
+      </w:r>
+    </w:p>
+    <w:p>
+      <w:pPr>
+        <w:rPr>
+          <w:rFonts w:ascii="Roboto Light" w:cs="Roboto Light" w:eastAsia="Roboto Light" w:hAnsi="Roboto Light"/>
+          <w:i w:val="1"/>
+          <w:color w:val="434343"/>
+          <w:sz w:val="20"/>
+          <w:szCs w:val="20"/>
+        </w:rPr>
+      </w:pPr>
+      <w:r>
+        <w:rPr>
+          <w:rtl w:val="0"/>
+        </w:rPr>
+      </w:r>
+    </w:p>
+    <w:p>
+      <w:pPr>
+        <w:rPr>
+          <w:rFonts w:ascii="Roboto" w:cs="Roboto" w:eastAsia="Roboto" w:hAnsi="Roboto"/>
+          <w:b w:val="1"/>
+          <w:i w:val="1"/>
+          <w:color w:val="434343"/>
+          <w:sz w:val="20"/>
+          <w:szCs w:val="20"/>
+        </w:rPr>
+      </w:pPr>
+      <w:r>
+        <w:rPr>
+          <w:rFonts w:ascii="Roboto Light" w:cs="Roboto Light" w:eastAsia="Roboto Light" w:hAnsi="Roboto Light"/>
+          <w:i w:val="1"/>
+          <w:color w:val="434343"/>
+          <w:sz w:val="20"/>
+          <w:szCs w:val="20"/>
+          <w:rtl w:val="0"/>
+        </w:rPr>
+        <w:t xml:space="preserve"> The app will present a questionnaire to the user on first app open, asking about all the relevant questions to build up an extensive medical history. This app will keep asking questions about the users well-being from time to time and alert users if they are prone to an upcoming threat. The </w:t>
+      </w:r>
+      <w:r>
+        <w:rPr>
+          <w:rFonts w:ascii="Roboto" w:cs="Roboto" w:eastAsia="Roboto" w:hAnsi="Roboto"/>
+          <w:b w:val="1"/>
+          <w:i w:val="1"/>
+          <w:color w:val="434343"/>
+          <w:sz w:val="20"/>
+          <w:szCs w:val="20"/>
+          <w:rtl w:val="0"/>
+        </w:rPr>
+        <w:t xml:space="preserve">outcome/prediction of disease will be accomplished using machine learning.</w:t>
+      </w:r>
+    </w:p>
+    <w:p>
+      <w:pPr>
+        <w:rPr>
+          <w:rFonts w:ascii="Roboto Light" w:cs="Roboto Light" w:eastAsia="Roboto Light" w:hAnsi="Roboto Light"/>
+          <w:i w:val="1"/>
+          <w:color w:val="434343"/>
+          <w:sz w:val="20"/>
+          <w:szCs w:val="20"/>
+        </w:rPr>
+      </w:pPr>
+      <w:r>
+        <w:rPr>
+          <w:rtl w:val="0"/>
+        </w:rPr>
+      </w:r>
+    </w:p>
+    <w:p>
+      <w:pPr>
+        <w:rPr>
+          <w:rFonts w:ascii="Roboto Light" w:cs="Roboto Light" w:eastAsia="Roboto Light" w:hAnsi="Roboto Light"/>
+          <w:i w:val="1"/>
+          <w:color w:val="434343"/>
+          <w:sz w:val="20"/>
+          <w:szCs w:val="20"/>
+        </w:rPr>
+      </w:pPr>
+      <w:r>
+        <w:rPr>
+          <w:rFonts w:ascii="Roboto" w:cs="Roboto" w:eastAsia="Roboto" w:hAnsi="Roboto"/>
+          <w:b w:val="1"/>
+          <w:i w:val="1"/>
+          <w:color w:val="434343"/>
+          <w:sz w:val="20"/>
+          <w:szCs w:val="20"/>
+          <w:rtl w:val="0"/>
+        </w:rPr>
+        <w:t xml:space="preserve">Example 1 : If a user has a family history of chronic sore throat, then the app will warn user every time the weather changes or a major number of users in nearby area are experiencing the same disorder</w:t>
+      </w:r>
+      <w:r>
+        <w:rPr>
+          <w:rFonts w:ascii="Roboto Light" w:cs="Roboto Light" w:eastAsia="Roboto Light" w:hAnsi="Roboto Light"/>
+          <w:i w:val="1"/>
+          <w:color w:val="434343"/>
+          <w:sz w:val="20"/>
+          <w:szCs w:val="20"/>
+          <w:rtl w:val="0"/>
+        </w:rPr>
+        <w:t xml:space="preserve">.</w:t>
+      </w:r>
+    </w:p>
+    <w:p>
+      <w:pPr>
+        <w:rPr>
+          <w:rFonts w:ascii="Roboto Light" w:cs="Roboto Light" w:eastAsia="Roboto Light" w:hAnsi="Roboto Light"/>
+          <w:i w:val="1"/>
+          <w:color w:val="434343"/>
+          <w:sz w:val="20"/>
+          <w:szCs w:val="20"/>
+        </w:rPr>
+      </w:pPr>
+      <w:r>
+        <w:rPr>
+          <w:rtl w:val="0"/>
+        </w:rPr>
+      </w:r>
+    </w:p>
+    <w:p>
+      <w:pPr>
+        <w:rPr>
+          <w:rFonts w:ascii="Roboto Light" w:cs="Roboto Light" w:eastAsia="Roboto Light" w:hAnsi="Roboto Light"/>
+          <w:color w:val="434343"/>
+          <w:sz w:val="20"/>
+          <w:szCs w:val="20"/>
+        </w:rPr>
+      </w:pPr>
+      <w:r>
+        <w:rPr>
+          <w:rFonts w:ascii="Roboto" w:cs="Roboto" w:eastAsia="Roboto" w:hAnsi="Roboto"/>
+          <w:b w:val="1"/>
+          <w:i w:val="1"/>
+          <w:color w:val="434343"/>
+          <w:sz w:val="20"/>
+          <w:szCs w:val="20"/>
+          <w:rtl w:val="0"/>
+        </w:rPr>
+        <w:t xml:space="preserve">Example 2 : If a user’s Google Fit data shows some anomalies in heart rate then the app can recommend some heart related tests or a visit to a cardiologist.</w:t>
+      </w:r>
       <w:r>
         <w:rPr>
           <w:rtl w:val="0"/>
@@ -255,7 +455,30 @@
           <w:szCs w:val="20"/>
           <w:rtl w:val="0"/>
         </w:rPr>
-        <w:t xml:space="preserve">December 2019 : Questionnaire and medical history pages developed.</w:t>
+        <w:t xml:space="preserve">January 2020 : </w:t>
+      </w:r>
+      <w:r>
+        <w:rPr>
+          <w:rFonts w:ascii="Roboto" w:cs="Roboto" w:eastAsia="Roboto" w:hAnsi="Roboto"/>
+          <w:b w:val="1"/>
+          <w:i w:val="1"/>
+          <w:color w:val="434343"/>
+          <w:sz w:val="20"/>
+          <w:szCs w:val="20"/>
+          <w:rtl w:val="0"/>
+        </w:rPr>
+        <w:t xml:space="preserve">Questionnaire and medical history pages developed</w:t>
+      </w:r>
+      <w:r>
+        <w:rPr>
+          <w:rFonts w:ascii="Roboto Light" w:cs="Roboto Light" w:eastAsia="Roboto Light" w:hAnsi="Roboto Light"/>
+          <w:i w:val="1"/>
+          <w:color w:val="434343"/>
+          <w:sz w:val="20"/>
+          <w:szCs w:val="20"/>
+          <w:rtl w:val="0"/>
+        </w:rPr>
+        <w:t xml:space="preserve">.</w:t>
       </w:r>
       <w:r>
         <w:rPr>
@@ -289,7 +512,72 @@
           <w:szCs w:val="20"/>
           <w:rtl w:val="0"/>
         </w:rPr>
-        <w:t xml:space="preserve">January 2020 : Prediction model developed and trained.</w:t>
+        <w:t xml:space="preserve">February 2020 : </w:t>
+      </w:r>
+      <w:r>
+        <w:rPr>
+          <w:rFonts w:ascii="Roboto" w:cs="Roboto" w:eastAsia="Roboto" w:hAnsi="Roboto"/>
+          <w:b w:val="1"/>
+          <w:i w:val="1"/>
+          <w:color w:val="434343"/>
+          <w:sz w:val="20"/>
+          <w:szCs w:val="20"/>
+          <w:rtl w:val="0"/>
+        </w:rPr>
+        <w:t xml:space="preserve">Prediction model developed and trained.</w:t>
+      </w:r>
+    </w:p>
+    <w:p>
+      <w:pPr>
+        <w:widowControl w:val="0"/>
+        <w:numPr>
+          <w:ilvl w:val="0"/>
+          <w:numId w:val="1"/>
+        </w:numPr>
+        <w:spacing w:after="0" w:afterAutospacing="0" w:lineRule="auto"/>
+        <w:ind w:left="720" w:hanging="360"/>
+        <w:rPr>
+          <w:rFonts w:ascii="Roboto Light" w:cs="Roboto Light" w:eastAsia="Roboto Light" w:hAnsi="Roboto Light"/>
+          <w:i w:val="1"/>
+          <w:color w:val="434343"/>
+          <w:sz w:val="20"/>
+          <w:szCs w:val="20"/>
+          <w:u w:val="none"/>
+        </w:rPr>
+      </w:pPr>
+      <w:r>
+        <w:rPr>
+          <w:rFonts w:ascii="Roboto Light" w:cs="Roboto Light" w:eastAsia="Roboto Light" w:hAnsi="Roboto Light"/>
+          <w:i w:val="1"/>
+          <w:color w:val="434343"/>
+          <w:sz w:val="20"/>
+          <w:szCs w:val="20"/>
+          <w:rtl w:val="0"/>
+        </w:rPr>
+        <w:t xml:space="preserve">March</w:t>
+      </w:r>
+      <w:r>
+        <w:rPr>
+          <w:rFonts w:ascii="Roboto Light" w:cs="Roboto Light" w:eastAsia="Roboto Light" w:hAnsi="Roboto Light"/>
+          <w:i w:val="1"/>
+          <w:color w:val="434343"/>
+          <w:sz w:val="20"/>
+          <w:szCs w:val="20"/>
+          <w:rtl w:val="0"/>
+        </w:rPr>
+        <w:t xml:space="preserve"> 2020 : </w:t>
+      </w:r>
+      <w:r>
+        <w:rPr>
+          <w:rFonts w:ascii="Roboto" w:cs="Roboto" w:eastAsia="Roboto" w:hAnsi="Roboto"/>
+          <w:b w:val="1"/>
+          <w:i w:val="1"/>
+          <w:color w:val="434343"/>
+          <w:sz w:val="20"/>
+          <w:szCs w:val="20"/>
+          <w:rtl w:val="0"/>
+        </w:rPr>
+        <w:t xml:space="preserve"> Enhancing UI/UX of the app for better interaction, interactive notifications added to communicate with the user, ML model integration.</w:t>
       </w:r>
     </w:p>
     <w:p>
@@ -307,19 +595,18 @@
           <w:color w:val="434343"/>
           <w:sz w:val="20"/>
           <w:szCs w:val="20"/>
-          <w:u w:val="none"/>
-        </w:rPr>
-      </w:pPr>
-      <w:r>
-        <w:rPr>
-          <w:rFonts w:ascii="Roboto Light" w:cs="Roboto Light" w:eastAsia="Roboto Light" w:hAnsi="Roboto Light"/>
-          <w:i w:val="1"/>
-          <w:color w:val="434343"/>
-          <w:sz w:val="20"/>
-          <w:szCs w:val="20"/>
-          <w:rtl w:val="0"/>
-        </w:rPr>
-        <w:t xml:space="preserve">February 2020 : Finishing touches to the app, interactive notifications added to communicate with the user, ML model integration and testing</w:t>
+        </w:rPr>
+      </w:pPr>
+      <w:r>
+        <w:rPr>
+          <w:rFonts w:ascii="Roboto Light" w:cs="Roboto Light" w:eastAsia="Roboto Light" w:hAnsi="Roboto Light"/>
+          <w:i w:val="1"/>
+          <w:color w:val="434343"/>
+          <w:sz w:val="20"/>
+          <w:szCs w:val="20"/>
+          <w:rtl w:val="0"/>
+        </w:rPr>
+        <w:t xml:space="preserve">April 2020 : QA and Ready to ship!</w:t>
       </w:r>
     </w:p>
     <w:p>
@@ -499,7 +786,49 @@
           <w:szCs w:val="20"/>
           <w:rtl w:val="0"/>
         </w:rPr>
-        <w:t xml:space="preserve"> My name is Gunjit Dhawan. I’m currently working as a Senior Software Engineer - Mobile at Gradeup (India’s largest exam prep platform). I’ve been associated with Gradeup since past 3.5 years and have contributed to almost all android/ios projects in the company.  The major projects that I’ve worked on are </w:t>
+        <w:t xml:space="preserve"> My name is Gunjit Dhawan. I’m currently working as a </w:t>
+      </w:r>
+      <w:r>
+        <w:rPr>
+          <w:rFonts w:ascii="Roboto" w:cs="Roboto" w:eastAsia="Roboto" w:hAnsi="Roboto"/>
+          <w:b w:val="1"/>
+          <w:color w:val="434343"/>
+          <w:sz w:val="20"/>
+          <w:szCs w:val="20"/>
+          <w:rtl w:val="0"/>
+        </w:rPr>
+        <w:t xml:space="preserve">Senior Software Engineer - Mobile</w:t>
+      </w:r>
+      <w:r>
+        <w:rPr>
+          <w:rFonts w:ascii="Roboto Light" w:cs="Roboto Light" w:eastAsia="Roboto Light" w:hAnsi="Roboto Light"/>
+          <w:color w:val="434343"/>
+          <w:sz w:val="20"/>
+          <w:szCs w:val="20"/>
+          <w:rtl w:val="0"/>
+        </w:rPr>
+        <w:t xml:space="preserve"> at </w:t>
+      </w:r>
+      <w:r>
+        <w:rPr>
+          <w:rFonts w:ascii="Roboto" w:cs="Roboto" w:eastAsia="Roboto" w:hAnsi="Roboto"/>
+          <w:b w:val="1"/>
+          <w:color w:val="434343"/>
+          <w:sz w:val="20"/>
+          <w:szCs w:val="20"/>
+          <w:rtl w:val="0"/>
+        </w:rPr>
+        <w:t xml:space="preserve">Gradeup</w:t>
+      </w:r>
+      <w:r>
+        <w:rPr>
+          <w:rFonts w:ascii="Roboto Light" w:cs="Roboto Light" w:eastAsia="Roboto Light" w:hAnsi="Roboto Light"/>
+          <w:color w:val="434343"/>
+          <w:sz w:val="20"/>
+          <w:szCs w:val="20"/>
+          <w:rtl w:val="0"/>
+        </w:rPr>
+        <w:t xml:space="preserve"> (India’s largest exam prep platform). I’ve been associated with Gradeup since past 3.5 years and have contributed to almost all android/ios projects in the company.  The major projects that I’ve worked on are </w:t>
       </w:r>
       <w:hyperlink r:id="rId6">
         <w:r>
@@ -545,7 +874,28 @@
           <w:szCs w:val="20"/>
           <w:rtl w:val="0"/>
         </w:rPr>
-        <w:t xml:space="preserve">. Apart from this I’ve completed my Nanodegree in Android from Udacity. My other projects can be found on my </w:t>
+        <w:t xml:space="preserve">. Apart from this I’ve completed my </w:t>
+      </w:r>
+      <w:r>
+        <w:rPr>
+          <w:rFonts w:ascii="Roboto" w:cs="Roboto" w:eastAsia="Roboto" w:hAnsi="Roboto"/>
+          <w:b w:val="1"/>
+          <w:color w:val="434343"/>
+          <w:sz w:val="20"/>
+          <w:szCs w:val="20"/>
+          <w:rtl w:val="0"/>
+        </w:rPr>
+        <w:t xml:space="preserve">Nanodegree in Android from Udacity</w:t>
+      </w:r>
+      <w:r>
+        <w:rPr>
+          <w:rFonts w:ascii="Roboto Light" w:cs="Roboto Light" w:eastAsia="Roboto Light" w:hAnsi="Roboto Light"/>
+          <w:color w:val="434343"/>
+          <w:sz w:val="20"/>
+          <w:szCs w:val="20"/>
+          <w:rtl w:val="0"/>
+        </w:rPr>
+        <w:t xml:space="preserve">. My other projects can be found on my </w:t>
       </w:r>
       <w:hyperlink r:id="rId8">
         <w:r>

</xml_diff>